<commit_message>
fixed cppParse regex bug for detecting variable initializations, modified image cropper utility to now have auto edge finding
</commit_message>
<xml_diff>
--- a/project 4/writeup/project4writeup.docx
+++ b/project 4/writeup/project4writeup.docx
@@ -212,7 +212,59 @@
           <w:sz w:val="24"/>
           <w:szCs w:val="24"/>
         </w:rPr>
-        <w:t xml:space="preserve"> complexity for a program is defined as the number of logic conditions in a program plus one. Another way of expressing it is as the </w:t>
+        <w:t xml:space="preserve"> complexity for a program is defined as the number of logic conditions in a program plus one. </w:t>
+      </w:r>
+      <w:proofErr w:type="spellStart"/>
+      <w:r>
+        <w:rPr>
+          <w:rFonts w:ascii="Times New Roman" w:hAnsi="Times New Roman" w:cs="Times New Roman"/>
+          <w:sz w:val="24"/>
+          <w:szCs w:val="24"/>
+        </w:rPr>
+        <w:t>Cyclomatic</w:t>
+      </w:r>
+      <w:proofErr w:type="spellEnd"/>
+      <w:r>
+        <w:rPr>
+          <w:rFonts w:ascii="Times New Roman" w:hAnsi="Times New Roman" w:cs="Times New Roman"/>
+          <w:sz w:val="24"/>
+          <w:szCs w:val="24"/>
+        </w:rPr>
+        <w:t xml:space="preserve"> complexity is directly correlated to cognitive complexity, which means it is an effective barometer for how challenging a piece of code is to understand. Cognitive complexity is not always obvious to determine, as it depends on the experience and ability o</w:t>
+      </w:r>
+      <w:r>
+        <w:rPr>
+          <w:rFonts w:ascii="Times New Roman" w:hAnsi="Times New Roman" w:cs="Times New Roman"/>
+          <w:sz w:val="24"/>
+          <w:szCs w:val="24"/>
+        </w:rPr>
+        <w:t xml:space="preserve">f the developer, as well as how abstruse the code is. However, because </w:t>
+      </w:r>
+      <w:proofErr w:type="spellStart"/>
+      <w:r>
+        <w:rPr>
+          <w:rFonts w:ascii="Times New Roman" w:hAnsi="Times New Roman" w:cs="Times New Roman"/>
+          <w:sz w:val="24"/>
+          <w:szCs w:val="24"/>
+        </w:rPr>
+        <w:t>cyclomatic</w:t>
+      </w:r>
+      <w:proofErr w:type="spellEnd"/>
+      <w:r>
+        <w:rPr>
+          <w:rFonts w:ascii="Times New Roman" w:hAnsi="Times New Roman" w:cs="Times New Roman"/>
+          <w:sz w:val="24"/>
+          <w:szCs w:val="24"/>
+        </w:rPr>
+        <w:t xml:space="preserve"> complexity is relatively easy to determine objectively, it is possible to use it as a tool</w:t>
+      </w:r>
+      <w:r>
+        <w:rPr>
+          <w:rFonts w:ascii="Times New Roman" w:hAnsi="Times New Roman" w:cs="Times New Roman"/>
+          <w:sz w:val="24"/>
+          <w:szCs w:val="24"/>
+        </w:rPr>
+        <w:t xml:space="preserve"> to compare programs which are similar in terms of their conceptual difficulty level. The resulting value returned can give some insight into how difficult the code may be to follow through its various control statements. A program with no loops or controls is a simple vertical path from top to bottom, whereas a program with many loops and controls may take a convoluted path which is confusing to the observer, having as they do only five or so registers in their brains. </w:t>
       </w:r>
     </w:p>
     <w:p>
@@ -238,21 +290,144 @@
     </w:p>
     <w:p>
       <w:pPr>
-        <w:rPr>
-          <w:rFonts w:ascii="Times New Roman" w:hAnsi="Times New Roman" w:cs="Times New Roman"/>
-          <w:sz w:val="24"/>
-          <w:szCs w:val="24"/>
-        </w:rPr>
-      </w:pPr>
-    </w:p>
-    <w:p>
-      <w:pPr>
-        <w:rPr>
-          <w:rFonts w:ascii="Times New Roman" w:hAnsi="Times New Roman" w:cs="Times New Roman"/>
-          <w:sz w:val="24"/>
-          <w:szCs w:val="24"/>
-        </w:rPr>
-      </w:pPr>
+        <w:ind w:firstLine="720"/>
+        <w:rPr>
+          <w:rFonts w:ascii="Times New Roman" w:hAnsi="Times New Roman" w:cs="Times New Roman"/>
+          <w:sz w:val="24"/>
+          <w:szCs w:val="24"/>
+        </w:rPr>
+      </w:pPr>
+      <w:r>
+        <w:rPr>
+          <w:rFonts w:ascii="Times New Roman" w:hAnsi="Times New Roman" w:cs="Times New Roman"/>
+          <w:sz w:val="24"/>
+          <w:szCs w:val="24"/>
+        </w:rPr>
+        <w:t>This experiment will be conducted by examining seven C++ programs, five of which are from a programming languages class assignment, and two of which are benchmarks from a previous project. These programs should give a good representation of the average C++ module, although none of them implement object oriented principles beyond utilizing a random generator.</w:t>
+      </w:r>
+    </w:p>
+    <w:p>
+      <w:pPr>
+        <w:rPr>
+          <w:rFonts w:ascii="Times New Roman" w:hAnsi="Times New Roman" w:cs="Times New Roman"/>
+          <w:sz w:val="24"/>
+          <w:szCs w:val="24"/>
+        </w:rPr>
+      </w:pPr>
+      <w:r>
+        <w:rPr>
+          <w:rFonts w:ascii="Times New Roman" w:hAnsi="Times New Roman" w:cs="Times New Roman"/>
+          <w:sz w:val="24"/>
+          <w:szCs w:val="24"/>
+        </w:rPr>
+        <w:tab/>
+        <w:t xml:space="preserve">The parser is a Python script which loads a programs source code into memory, then strips out all non-normal code such as comments, preprocessor directives, strings and characters. It does this with a state machine that only adds code to the output if it is deemed to be in a ‘normal’ code segment. This ensures that none of these are accidentally matched by the regexes which are then used to match any for and while loops, if statements, and case switches. Inside each match for an if, for, or loop condition, </w:t>
+      </w:r>
+      <w:r>
+        <w:rPr>
+          <w:rFonts w:ascii="Times New Roman" w:hAnsi="Times New Roman" w:cs="Times New Roman"/>
+          <w:sz w:val="24"/>
+          <w:szCs w:val="24"/>
+        </w:rPr>
+        <w:t>the</w:t>
+      </w:r>
+      <w:r>
+        <w:rPr>
+          <w:rFonts w:ascii="Times New Roman" w:hAnsi="Times New Roman" w:cs="Times New Roman"/>
+          <w:sz w:val="24"/>
+          <w:szCs w:val="24"/>
+        </w:rPr>
+        <w:t xml:space="preserve"> </w:t>
+      </w:r>
+      <w:proofErr w:type="spellStart"/>
+      <w:proofErr w:type="gramStart"/>
+      <w:r>
+        <w:rPr>
+          <w:rFonts w:ascii="Times New Roman" w:hAnsi="Times New Roman" w:cs="Times New Roman"/>
+          <w:sz w:val="24"/>
+          <w:szCs w:val="24"/>
+        </w:rPr>
+        <w:t>match.count</w:t>
+      </w:r>
+      <w:proofErr w:type="spellEnd"/>
+      <w:r>
+        <w:rPr>
+          <w:rFonts w:ascii="Times New Roman" w:hAnsi="Times New Roman" w:cs="Times New Roman"/>
+          <w:sz w:val="24"/>
+          <w:szCs w:val="24"/>
+        </w:rPr>
+        <w:t>(</w:t>
+      </w:r>
+      <w:proofErr w:type="gramEnd"/>
+      <w:r>
+        <w:rPr>
+          <w:rFonts w:ascii="Times New Roman" w:hAnsi="Times New Roman" w:cs="Times New Roman"/>
+          <w:sz w:val="24"/>
+          <w:szCs w:val="24"/>
+        </w:rPr>
+        <w:t>)</w:t>
+      </w:r>
+      <w:r>
+        <w:rPr>
+          <w:rFonts w:ascii="Times New Roman" w:hAnsi="Times New Roman" w:cs="Times New Roman"/>
+          <w:sz w:val="24"/>
+          <w:szCs w:val="24"/>
+        </w:rPr>
+        <w:t xml:space="preserve"> function is used to find the number of logical and (&amp;&amp;) and </w:t>
+      </w:r>
+      <w:r>
+        <w:rPr>
+          <w:rFonts w:ascii="Times New Roman" w:hAnsi="Times New Roman" w:cs="Times New Roman"/>
+          <w:sz w:val="24"/>
+          <w:szCs w:val="24"/>
+        </w:rPr>
+        <w:t xml:space="preserve">logical or </w:t>
+      </w:r>
+      <w:r>
+        <w:rPr>
+          <w:rFonts w:ascii="Times New Roman" w:hAnsi="Times New Roman" w:cs="Times New Roman"/>
+          <w:sz w:val="24"/>
+          <w:szCs w:val="24"/>
+        </w:rPr>
+        <w:t>(||)</w:t>
+      </w:r>
+      <w:r>
+        <w:rPr>
+          <w:rFonts w:ascii="Times New Roman" w:hAnsi="Times New Roman" w:cs="Times New Roman"/>
+          <w:sz w:val="24"/>
+          <w:szCs w:val="24"/>
+        </w:rPr>
+        <w:t xml:space="preserve"> present in each of these bodies. Once the entire source file has been parsed, these values are added up to obtain the </w:t>
+      </w:r>
+      <w:proofErr w:type="spellStart"/>
+      <w:r>
+        <w:rPr>
+          <w:rFonts w:ascii="Times New Roman" w:hAnsi="Times New Roman" w:cs="Times New Roman"/>
+          <w:sz w:val="24"/>
+          <w:szCs w:val="24"/>
+        </w:rPr>
+        <w:t>cyclomatic</w:t>
+      </w:r>
+      <w:proofErr w:type="spellEnd"/>
+      <w:r>
+        <w:rPr>
+          <w:rFonts w:ascii="Times New Roman" w:hAnsi="Times New Roman" w:cs="Times New Roman"/>
+          <w:sz w:val="24"/>
+          <w:szCs w:val="24"/>
+        </w:rPr>
+        <w:t xml:space="preserve"> complexity, defined as the number of condition bodies, plus the number of Boolean operators within these bodies.</w:t>
+      </w:r>
+    </w:p>
+    <w:p>
+      <w:pPr>
+        <w:rPr>
+          <w:rFonts w:ascii="Times New Roman" w:hAnsi="Times New Roman" w:cs="Times New Roman"/>
+          <w:sz w:val="24"/>
+          <w:szCs w:val="24"/>
+        </w:rPr>
+      </w:pPr>
+      <w:bookmarkStart w:id="2" w:name="_GoBack"/>
+      <w:bookmarkEnd w:id="2"/>
     </w:p>
     <w:p>
       <w:pPr>
@@ -413,8 +588,6 @@
         </w:rPr>
         <w:br w:type="page"/>
       </w:r>
-      <w:bookmarkStart w:id="2" w:name="_GoBack"/>
-      <w:bookmarkEnd w:id="2"/>
     </w:p>
     <w:p>
       <w:pPr>
@@ -1314,7 +1487,7 @@
 </file>
 
 <file path=customXml/itemProps1.xml><?xml version="1.0" encoding="utf-8"?>
-<ds:datastoreItem xmlns:ds="http://schemas.openxmlformats.org/officeDocument/2006/customXml" ds:itemID="{0974CE71-C37B-4036-935B-6301544AE821}">
+<ds:datastoreItem xmlns:ds="http://schemas.openxmlformats.org/officeDocument/2006/customXml" ds:itemID="{B21C8D96-90C3-4010-9595-0B9B2A6BCD57}">
   <ds:schemaRefs>
     <ds:schemaRef ds:uri="http://schemas.openxmlformats.org/officeDocument/2006/bibliography"/>
   </ds:schemaRefs>

</xml_diff>

<commit_message>
finished proofreading project 4 writeup
</commit_message>
<xml_diff>
--- a/project 4/writeup/project4writeup.docx
+++ b/project 4/writeup/project4writeup.docx
@@ -104,7 +104,7 @@
           <w:sz w:val="24"/>
           <w:szCs w:val="24"/>
         </w:rPr>
-        <w:t>4-1</w:t>
+        <w:t>4-</w:t>
       </w:r>
       <w:r>
         <w:rPr>
@@ -112,17 +112,16 @@
           <w:sz w:val="24"/>
           <w:szCs w:val="24"/>
         </w:rPr>
-        <w:t>-2016</w:t>
-      </w:r>
-    </w:p>
-    <w:p>
-      <w:pPr>
+        <w:t>2</w:t>
+      </w:r>
+      <w:r>
         <w:rPr>
           <w:rFonts w:ascii="Times New Roman" w:hAnsi="Times New Roman" w:cs="Times New Roman"/>
           <w:sz w:val="24"/>
           <w:szCs w:val="24"/>
         </w:rPr>
-      </w:pPr>
+        <w:t>-2016</w:t>
+      </w:r>
     </w:p>
     <w:p>
       <w:pPr>
@@ -132,21 +131,22 @@
           <w:szCs w:val="24"/>
         </w:rPr>
       </w:pPr>
-      <w:r>
+    </w:p>
+    <w:p>
+      <w:pPr>
         <w:rPr>
           <w:rFonts w:ascii="Times New Roman" w:hAnsi="Times New Roman" w:cs="Times New Roman"/>
           <w:sz w:val="24"/>
           <w:szCs w:val="24"/>
         </w:rPr>
-        <w:t>Abstract –</w:t>
-      </w:r>
+      </w:pPr>
       <w:r>
         <w:rPr>
           <w:rFonts w:ascii="Times New Roman" w:hAnsi="Times New Roman" w:cs="Times New Roman"/>
           <w:sz w:val="24"/>
           <w:szCs w:val="24"/>
         </w:rPr>
-        <w:t xml:space="preserve"> Cyclomatic complexity for a program is defined as the number of logic conditions in a program plus one. </w:t>
+        <w:t>Abstract –</w:t>
       </w:r>
       <w:r>
         <w:rPr>
@@ -154,7 +154,7 @@
           <w:sz w:val="24"/>
           <w:szCs w:val="24"/>
         </w:rPr>
-        <w:t>Cyclomatic complexity is directly correlated to cognitive complexity, which means it is an effective barometer for how challenging a piece of code is to understand. Cognitive complexity is not always obvious to determine, as it depends on the experience and ability o</w:t>
+        <w:t xml:space="preserve"> Cyclomatic complexity for a program is defined as the number of logic conditions in a program plus one. </w:t>
       </w:r>
       <w:r>
         <w:rPr>
@@ -162,7 +162,7 @@
           <w:sz w:val="24"/>
           <w:szCs w:val="24"/>
         </w:rPr>
-        <w:t>f the developer, as well as how abstruse the code is. However, because cyclomatic complexity is relatively easy to determine objectively, it is possible to use it as a tool</w:t>
+        <w:t xml:space="preserve">Cyclomatic complexity is directly correlated to cognitive complexity, which means it is an effective barometer for how challenging a piece of code is to understand. </w:t>
       </w:r>
       <w:r>
         <w:rPr>
@@ -170,7 +170,7 @@
           <w:sz w:val="24"/>
           <w:szCs w:val="24"/>
         </w:rPr>
-        <w:t xml:space="preserve"> to compare programs which are similar in terms of their conceptual difficulty level. The resulting value returned can give some insight into how difficult the code may be to follow through its various control statements. A program with no loops or controls is a simple vertical path from top to bottom, whereas a program with many loops and controls may take a convoluted path which is confusing to the observer, having as they do only five or so registers in their brains. </w:t>
+        <w:t>This is an important metric, because programmers make software that must be maintained and upgraded, and any additional challenge added to these tasks increases cost.</w:t>
       </w:r>
     </w:p>
     <w:p>
@@ -181,53 +181,37 @@
           <w:szCs w:val="24"/>
         </w:rPr>
       </w:pPr>
-    </w:p>
-    <w:p>
-      <w:pPr>
-        <w:pStyle w:val="Heading1"/>
-      </w:pPr>
-      <w:bookmarkStart w:id="0" w:name="_Toc447280701"/>
-      <w:bookmarkStart w:id="1" w:name="_Toc447395786"/>
-      <w:r>
-        <w:t>I. Introduction:</w:t>
-      </w:r>
-      <w:bookmarkEnd w:id="0"/>
-      <w:bookmarkEnd w:id="1"/>
-    </w:p>
-    <w:p>
-      <w:pPr>
-        <w:ind w:firstLine="720"/>
+      <w:r>
         <w:rPr>
           <w:rFonts w:ascii="Times New Roman" w:hAnsi="Times New Roman" w:cs="Times New Roman"/>
           <w:sz w:val="24"/>
           <w:szCs w:val="24"/>
         </w:rPr>
-      </w:pPr>
+        <w:tab/>
+      </w:r>
       <w:r>
         <w:rPr>
           <w:rFonts w:ascii="Times New Roman" w:hAnsi="Times New Roman" w:cs="Times New Roman"/>
           <w:sz w:val="24"/>
           <w:szCs w:val="24"/>
         </w:rPr>
-        <w:t>This experiment will be conducted by examining seven C++ programs, five of which are from a programming languages class assignment, and two of which are benchmarks from a previous project. These programs should give a good representation of the average C++ module, although none of them implement object oriented principles beyond utilizing a random generator.</w:t>
-      </w:r>
-    </w:p>
-    <w:p>
-      <w:pPr>
+        <w:t xml:space="preserve">Cognitive complexity is not always </w:t>
+      </w:r>
+      <w:r>
         <w:rPr>
           <w:rFonts w:ascii="Times New Roman" w:hAnsi="Times New Roman" w:cs="Times New Roman"/>
           <w:sz w:val="24"/>
           <w:szCs w:val="24"/>
         </w:rPr>
-      </w:pPr>
+        <w:t>trivial</w:t>
+      </w:r>
       <w:r>
         <w:rPr>
           <w:rFonts w:ascii="Times New Roman" w:hAnsi="Times New Roman" w:cs="Times New Roman"/>
           <w:sz w:val="24"/>
           <w:szCs w:val="24"/>
         </w:rPr>
-        <w:tab/>
-        <w:t xml:space="preserve">The parser is a Python script which loads a programs source code into memory, then strips out all non-normal code such as comments, preprocessor directives, strings and characters. It does this with a state machine that only adds code to the output if it is deemed to be in a ‘normal’ code segment. This ensures that none of these are accidentally matched by the regexes which are then used to match any for and while loops, if statements, and case switches. Inside each match for an if, for, or loop condition, </w:t>
+        <w:t xml:space="preserve"> to determine, as it depends on the experience and ability o</w:t>
       </w:r>
       <w:r>
         <w:rPr>
@@ -235,7 +219,7 @@
           <w:sz w:val="24"/>
           <w:szCs w:val="24"/>
         </w:rPr>
-        <w:t>the</w:t>
+        <w:t>f the developer, as well as how abstruse the code is. However, because cyclomatic complexity is relatively easy to determine objectively, it is possible to use it as a tool</w:t>
       </w:r>
       <w:r>
         <w:rPr>
@@ -243,33 +227,46 @@
           <w:sz w:val="24"/>
           <w:szCs w:val="24"/>
         </w:rPr>
-        <w:t xml:space="preserve"> </w:t>
-      </w:r>
-      <w:proofErr w:type="gramStart"/>
-      <w:r>
+        <w:t xml:space="preserve"> to compare programs which are similar in terms of their conceptual difficulty level. The resulting value returned can give some insight into how difficult the code may be to follow through its various control statements. A program with no loops or controls is a simple vertical path from top to bottom, whereas a program with many loops and controls may take a convoluted path which is confusing to the observer, having as they do only five or so registers in their brains. </w:t>
+      </w:r>
+    </w:p>
+    <w:p>
+      <w:pPr>
         <w:rPr>
           <w:rFonts w:ascii="Times New Roman" w:hAnsi="Times New Roman" w:cs="Times New Roman"/>
           <w:sz w:val="24"/>
           <w:szCs w:val="24"/>
         </w:rPr>
-        <w:t>match.count</w:t>
-      </w:r>
-      <w:r>
+      </w:pPr>
+    </w:p>
+    <w:p>
+      <w:pPr>
+        <w:pStyle w:val="Heading1"/>
+      </w:pPr>
+      <w:bookmarkStart w:id="0" w:name="_Toc447280701"/>
+      <w:bookmarkStart w:id="1" w:name="_Toc447398761"/>
+      <w:r>
+        <w:t>I. Introduction:</w:t>
+      </w:r>
+      <w:bookmarkEnd w:id="0"/>
+      <w:bookmarkEnd w:id="1"/>
+    </w:p>
+    <w:p>
+      <w:pPr>
+        <w:ind w:firstLine="720"/>
         <w:rPr>
           <w:rFonts w:ascii="Times New Roman" w:hAnsi="Times New Roman" w:cs="Times New Roman"/>
           <w:sz w:val="24"/>
           <w:szCs w:val="24"/>
         </w:rPr>
-        <w:t>(</w:t>
-      </w:r>
-      <w:proofErr w:type="gramEnd"/>
+      </w:pPr>
       <w:r>
         <w:rPr>
           <w:rFonts w:ascii="Times New Roman" w:hAnsi="Times New Roman" w:cs="Times New Roman"/>
           <w:sz w:val="24"/>
           <w:szCs w:val="24"/>
         </w:rPr>
-        <w:t>)</w:t>
+        <w:t xml:space="preserve">This experiment will be conducted by examining </w:t>
       </w:r>
       <w:r>
         <w:rPr>
@@ -277,7 +274,7 @@
           <w:sz w:val="24"/>
           <w:szCs w:val="24"/>
         </w:rPr>
-        <w:t xml:space="preserve"> function is used to find the number of logical and (&amp;&amp;) and </w:t>
+        <w:t>eight</w:t>
       </w:r>
       <w:r>
         <w:rPr>
@@ -285,7 +282,7 @@
           <w:sz w:val="24"/>
           <w:szCs w:val="24"/>
         </w:rPr>
-        <w:t xml:space="preserve">logical or </w:t>
+        <w:t xml:space="preserve"> C++ programs, five of which are from a programming languages class assignment, and </w:t>
       </w:r>
       <w:r>
         <w:rPr>
@@ -293,7 +290,7 @@
           <w:sz w:val="24"/>
           <w:szCs w:val="24"/>
         </w:rPr>
-        <w:t>(||)</w:t>
+        <w:t>three</w:t>
       </w:r>
       <w:r>
         <w:rPr>
@@ -301,7 +298,168 @@
           <w:sz w:val="24"/>
           <w:szCs w:val="24"/>
         </w:rPr>
+        <w:t xml:space="preserve"> of which are benchmarks from a previous project. These programs should give a good representation of the average C++ module, although none of them implement object oriented principles beyond utilizing a random generator.</w:t>
+      </w:r>
+      <w:r>
+        <w:rPr>
+          <w:rFonts w:ascii="Times New Roman" w:hAnsi="Times New Roman" w:cs="Times New Roman"/>
+          <w:sz w:val="24"/>
+          <w:szCs w:val="24"/>
+        </w:rPr>
+        <w:t xml:space="preserve"> </w:t>
+      </w:r>
+    </w:p>
+    <w:p>
+      <w:pPr>
+        <w:rPr>
+          <w:rFonts w:ascii="Times New Roman" w:hAnsi="Times New Roman" w:cs="Times New Roman"/>
+          <w:sz w:val="24"/>
+          <w:szCs w:val="24"/>
+        </w:rPr>
+      </w:pPr>
+      <w:r>
+        <w:rPr>
+          <w:rFonts w:ascii="Times New Roman" w:hAnsi="Times New Roman" w:cs="Times New Roman"/>
+          <w:sz w:val="24"/>
+          <w:szCs w:val="24"/>
+        </w:rPr>
+        <w:tab/>
+        <w:t xml:space="preserve">The parser is a Python script which loads a programs source code into memory, then strips out all non-normal code such as comments, preprocessor directives, strings and characters. It does this with a state machine that only adds code to the output if it is deemed to be in a ‘normal’ code segment. This ensures that none of these are accidentally matched by the regexes which are then used to match any for and while loops, if statements, and case switches. Inside each match for an if, for, or loop condition, </w:t>
+      </w:r>
+      <w:r>
+        <w:rPr>
+          <w:rFonts w:ascii="Times New Roman" w:hAnsi="Times New Roman" w:cs="Times New Roman"/>
+          <w:sz w:val="24"/>
+          <w:szCs w:val="24"/>
+        </w:rPr>
+        <w:t>the</w:t>
+      </w:r>
+      <w:r>
+        <w:rPr>
+          <w:rFonts w:ascii="Times New Roman" w:hAnsi="Times New Roman" w:cs="Times New Roman"/>
+          <w:sz w:val="24"/>
+          <w:szCs w:val="24"/>
+        </w:rPr>
+        <w:t xml:space="preserve"> </w:t>
+      </w:r>
+      <w:proofErr w:type="gramStart"/>
+      <w:r>
+        <w:rPr>
+          <w:rFonts w:ascii="Times New Roman" w:hAnsi="Times New Roman" w:cs="Times New Roman"/>
+          <w:sz w:val="24"/>
+          <w:szCs w:val="24"/>
+        </w:rPr>
+        <w:t>match.count</w:t>
+      </w:r>
+      <w:r>
+        <w:rPr>
+          <w:rFonts w:ascii="Times New Roman" w:hAnsi="Times New Roman" w:cs="Times New Roman"/>
+          <w:sz w:val="24"/>
+          <w:szCs w:val="24"/>
+        </w:rPr>
+        <w:t>(</w:t>
+      </w:r>
+      <w:proofErr w:type="gramEnd"/>
+      <w:r>
+        <w:rPr>
+          <w:rFonts w:ascii="Times New Roman" w:hAnsi="Times New Roman" w:cs="Times New Roman"/>
+          <w:sz w:val="24"/>
+          <w:szCs w:val="24"/>
+        </w:rPr>
+        <w:t>)</w:t>
+      </w:r>
+      <w:r>
+        <w:rPr>
+          <w:rFonts w:ascii="Times New Roman" w:hAnsi="Times New Roman" w:cs="Times New Roman"/>
+          <w:sz w:val="24"/>
+          <w:szCs w:val="24"/>
+        </w:rPr>
+        <w:t xml:space="preserve"> function is used to find the number </w:t>
+      </w:r>
+      <w:r>
+        <w:rPr>
+          <w:rFonts w:ascii="Times New Roman" w:hAnsi="Times New Roman" w:cs="Times New Roman"/>
+          <w:sz w:val="24"/>
+          <w:szCs w:val="24"/>
+        </w:rPr>
+        <w:lastRenderedPageBreak/>
+        <w:t xml:space="preserve">of logical and (&amp;&amp;) and </w:t>
+      </w:r>
+      <w:r>
+        <w:rPr>
+          <w:rFonts w:ascii="Times New Roman" w:hAnsi="Times New Roman" w:cs="Times New Roman"/>
+          <w:sz w:val="24"/>
+          <w:szCs w:val="24"/>
+        </w:rPr>
+        <w:t xml:space="preserve">logical or </w:t>
+      </w:r>
+      <w:r>
+        <w:rPr>
+          <w:rFonts w:ascii="Times New Roman" w:hAnsi="Times New Roman" w:cs="Times New Roman"/>
+          <w:sz w:val="24"/>
+          <w:szCs w:val="24"/>
+        </w:rPr>
+        <w:t>(||)</w:t>
+      </w:r>
+      <w:r>
+        <w:rPr>
+          <w:rFonts w:ascii="Times New Roman" w:hAnsi="Times New Roman" w:cs="Times New Roman"/>
+          <w:sz w:val="24"/>
+          <w:szCs w:val="24"/>
+        </w:rPr>
         <w:t xml:space="preserve"> present in each of these bodies. Once the entire source file has been parsed, these values are added up to obtain the cyclomatic complexity, defined as the number of condition bodies, plus the number of Boolean operators within these bodies.</w:t>
+      </w:r>
+    </w:p>
+    <w:p>
+      <w:pPr>
+        <w:rPr>
+          <w:rFonts w:ascii="Times New Roman" w:hAnsi="Times New Roman" w:cs="Times New Roman"/>
+          <w:sz w:val="24"/>
+          <w:szCs w:val="24"/>
+        </w:rPr>
+      </w:pPr>
+      <w:r>
+        <w:rPr>
+          <w:rFonts w:ascii="Times New Roman" w:hAnsi="Times New Roman" w:cs="Times New Roman"/>
+          <w:sz w:val="24"/>
+          <w:szCs w:val="24"/>
+        </w:rPr>
+        <w:tab/>
+        <w:t>Once the data is gathered, it is input to a MatLab script with will determine the linear best fit line for the function correlating LLOC to cyclomatic complexity (V). The subsequent analysis determines if the linear fit is a suitable model for this relationship. Furthermore, the model is used to estimate the number of LLOC per increment in V, and what the initial value for V is, and whether it is different from the expected value 1.</w:t>
+      </w:r>
+      <w:r>
+        <w:rPr>
+          <w:rFonts w:ascii="Times New Roman" w:hAnsi="Times New Roman" w:cs="Times New Roman"/>
+          <w:sz w:val="24"/>
+          <w:szCs w:val="24"/>
+        </w:rPr>
+        <w:t xml:space="preserve"> If cyclomatic complexity really does depend solely on LLOC, then it may not be useful as a code evaluation tool, and so this is the main point of examination.</w:t>
+      </w:r>
+    </w:p>
+    <w:p>
+      <w:pPr>
+        <w:rPr>
+          <w:rFonts w:ascii="Times New Roman" w:hAnsi="Times New Roman" w:cs="Times New Roman"/>
+          <w:sz w:val="24"/>
+          <w:szCs w:val="24"/>
+        </w:rPr>
+      </w:pPr>
+    </w:p>
+    <w:p>
+      <w:pPr>
+        <w:rPr>
+          <w:rFonts w:ascii="Times New Roman" w:hAnsi="Times New Roman" w:cs="Times New Roman"/>
+          <w:sz w:val="24"/>
+          <w:szCs w:val="24"/>
+        </w:rPr>
+      </w:pPr>
+      <w:r>
+        <w:rPr>
+          <w:rFonts w:ascii="Times New Roman" w:hAnsi="Times New Roman" w:cs="Times New Roman"/>
+          <w:sz w:val="24"/>
+          <w:szCs w:val="24"/>
+        </w:rPr>
+        <w:br w:type="page"/>
       </w:r>
     </w:p>
     <w:sdt>
@@ -354,7 +512,7 @@
           <w:r>
             <w:fldChar w:fldCharType="separate"/>
           </w:r>
-          <w:hyperlink w:anchor="_Toc447395786" w:history="1">
+          <w:hyperlink w:anchor="_Toc447398761" w:history="1">
             <w:r>
               <w:rPr>
                 <w:rStyle w:val="Hyperlink"/>
@@ -381,7 +539,7 @@
                 <w:noProof/>
                 <w:webHidden/>
               </w:rPr>
-              <w:instrText xml:space="preserve"> PAGEREF _Toc447395786 \h </w:instrText>
+              <w:instrText xml:space="preserve"> PAGEREF _Toc447398761 \h </w:instrText>
             </w:r>
             <w:r>
               <w:rPr>
@@ -423,7 +581,7 @@
               <w:noProof/>
             </w:rPr>
           </w:pPr>
-          <w:hyperlink w:anchor="_Toc447395787" w:history="1">
+          <w:hyperlink w:anchor="_Toc447398762" w:history="1">
             <w:r>
               <w:rPr>
                 <w:rStyle w:val="Hyperlink"/>
@@ -450,7 +608,7 @@
                 <w:noProof/>
                 <w:webHidden/>
               </w:rPr>
-              <w:instrText xml:space="preserve"> PAGEREF _Toc447395787 \h </w:instrText>
+              <w:instrText xml:space="preserve"> PAGEREF _Toc447398762 \h </w:instrText>
             </w:r>
             <w:r>
               <w:rPr>
@@ -470,7 +628,7 @@
                 <w:noProof/>
                 <w:webHidden/>
               </w:rPr>
-              <w:t>3</w:t>
+              <w:t>4</w:t>
             </w:r>
             <w:r>
               <w:rPr>
@@ -492,7 +650,7 @@
               <w:noProof/>
             </w:rPr>
           </w:pPr>
-          <w:hyperlink w:anchor="_Toc447395788" w:history="1">
+          <w:hyperlink w:anchor="_Toc447398763" w:history="1">
             <w:r>
               <w:rPr>
                 <w:rStyle w:val="Hyperlink"/>
@@ -519,7 +677,7 @@
                 <w:noProof/>
                 <w:webHidden/>
               </w:rPr>
-              <w:instrText xml:space="preserve"> PAGEREF _Toc447395788 \h </w:instrText>
+              <w:instrText xml:space="preserve"> PAGEREF _Toc447398763 \h </w:instrText>
             </w:r>
             <w:r>
               <w:rPr>
@@ -539,7 +697,7 @@
                 <w:noProof/>
                 <w:webHidden/>
               </w:rPr>
-              <w:t>5</w:t>
+              <w:t>6</w:t>
             </w:r>
             <w:r>
               <w:rPr>
@@ -561,7 +719,7 @@
               <w:noProof/>
             </w:rPr>
           </w:pPr>
-          <w:hyperlink w:anchor="_Toc447395789" w:history="1">
+          <w:hyperlink w:anchor="_Toc447398764" w:history="1">
             <w:r>
               <w:rPr>
                 <w:rStyle w:val="Hyperlink"/>
@@ -588,76 +746,7 @@
                 <w:noProof/>
                 <w:webHidden/>
               </w:rPr>
-              <w:instrText xml:space="preserve"> PAGEREF _Toc447395789 \h </w:instrText>
-            </w:r>
-            <w:r>
-              <w:rPr>
-                <w:noProof/>
-                <w:webHidden/>
-              </w:rPr>
-            </w:r>
-            <w:r>
-              <w:rPr>
-                <w:noProof/>
-                <w:webHidden/>
-              </w:rPr>
-              <w:fldChar w:fldCharType="separate"/>
-            </w:r>
-            <w:r>
-              <w:rPr>
-                <w:noProof/>
-                <w:webHidden/>
-              </w:rPr>
-              <w:t>7</w:t>
-            </w:r>
-            <w:r>
-              <w:rPr>
-                <w:noProof/>
-                <w:webHidden/>
-              </w:rPr>
-              <w:fldChar w:fldCharType="end"/>
-            </w:r>
-          </w:hyperlink>
-        </w:p>
-        <w:p>
-          <w:pPr>
-            <w:pStyle w:val="TOC1"/>
-            <w:tabs>
-              <w:tab w:val="right" w:leader="dot" w:pos="9350"/>
-            </w:tabs>
-            <w:rPr>
-              <w:rFonts w:eastAsiaTheme="minorEastAsia"/>
-              <w:noProof/>
-            </w:rPr>
-          </w:pPr>
-          <w:hyperlink w:anchor="_Toc447395790" w:history="1">
-            <w:r>
-              <w:rPr>
-                <w:rStyle w:val="Hyperlink"/>
-                <w:noProof/>
-              </w:rPr>
-              <w:t>Appendix – Code</w:t>
-            </w:r>
-            <w:r>
-              <w:rPr>
-                <w:noProof/>
-                <w:webHidden/>
-              </w:rPr>
-              <w:tab/>
-            </w:r>
-            <w:r>
-              <w:rPr>
-                <w:noProof/>
-                <w:webHidden/>
-              </w:rPr>
-              <w:fldChar w:fldCharType="begin"/>
-            </w:r>
-            <w:r>
-              <w:rPr>
-                <w:noProof/>
-                <w:webHidden/>
-              </w:rPr>
-              <w:instrText xml:space="preserve"> PAGEREF _Toc447395790 \h </w:instrText>
+              <w:instrText xml:space="preserve"> PAGEREF _Toc447398764 \h </w:instrText>
             </w:r>
             <w:r>
               <w:rPr>
@@ -690,15 +779,85 @@
         </w:p>
         <w:p>
           <w:pPr>
+            <w:pStyle w:val="TOC1"/>
+            <w:tabs>
+              <w:tab w:val="right" w:leader="dot" w:pos="9350"/>
+            </w:tabs>
+            <w:rPr>
+              <w:rFonts w:eastAsiaTheme="minorEastAsia"/>
+              <w:noProof/>
+            </w:rPr>
+          </w:pPr>
+          <w:hyperlink w:anchor="_Toc447398765" w:history="1">
+            <w:r>
+              <w:rPr>
+                <w:rStyle w:val="Hyperlink"/>
+                <w:noProof/>
+              </w:rPr>
+              <w:t>Appendix – Code</w:t>
+            </w:r>
+            <w:r>
+              <w:rPr>
+                <w:noProof/>
+                <w:webHidden/>
+              </w:rPr>
+              <w:tab/>
+            </w:r>
+            <w:r>
+              <w:rPr>
+                <w:noProof/>
+                <w:webHidden/>
+              </w:rPr>
+              <w:fldChar w:fldCharType="begin"/>
+            </w:r>
+            <w:r>
+              <w:rPr>
+                <w:noProof/>
+                <w:webHidden/>
+              </w:rPr>
+              <w:instrText xml:space="preserve"> PAGEREF _Toc447398765 \h </w:instrText>
+            </w:r>
+            <w:r>
+              <w:rPr>
+                <w:noProof/>
+                <w:webHidden/>
+              </w:rPr>
+            </w:r>
+            <w:r>
+              <w:rPr>
+                <w:noProof/>
+                <w:webHidden/>
+              </w:rPr>
+              <w:fldChar w:fldCharType="separate"/>
+            </w:r>
+            <w:r>
+              <w:rPr>
+                <w:noProof/>
+                <w:webHidden/>
+              </w:rPr>
+              <w:t>9</w:t>
+            </w:r>
+            <w:r>
+              <w:rPr>
+                <w:noProof/>
+                <w:webHidden/>
+              </w:rPr>
+              <w:fldChar w:fldCharType="end"/>
+            </w:r>
+          </w:hyperlink>
+        </w:p>
+        <w:p>
+          <w:pPr>
             <w:pStyle w:val="TOC2"/>
             <w:tabs>
               <w:tab w:val="right" w:leader="dot" w:pos="9350"/>
             </w:tabs>
             <w:rPr>
+              <w:rFonts w:eastAsiaTheme="minorEastAsia"/>
               <w:noProof/>
             </w:rPr>
           </w:pPr>
-          <w:hyperlink w:anchor="_Toc447395791" w:history="1">
+          <w:hyperlink w:anchor="_Toc447398766" w:history="1">
             <w:r>
               <w:rPr>
                 <w:rStyle w:val="Hyperlink"/>
@@ -725,7 +884,7 @@
                 <w:noProof/>
                 <w:webHidden/>
               </w:rPr>
-              <w:instrText xml:space="preserve"> PAGEREF _Toc447395791 \h </w:instrText>
+              <w:instrText xml:space="preserve"> PAGEREF _Toc447398766 \h </w:instrText>
             </w:r>
             <w:r>
               <w:rPr>
@@ -745,7 +904,7 @@
                 <w:noProof/>
                 <w:webHidden/>
               </w:rPr>
-              <w:t>8</w:t>
+              <w:t>9</w:t>
             </w:r>
             <w:r>
               <w:rPr>
@@ -763,10 +922,11 @@
               <w:tab w:val="right" w:leader="dot" w:pos="9350"/>
             </w:tabs>
             <w:rPr>
+              <w:rFonts w:eastAsiaTheme="minorEastAsia"/>
               <w:noProof/>
             </w:rPr>
           </w:pPr>
-          <w:hyperlink w:anchor="_Toc447395792" w:history="1">
+          <w:hyperlink w:anchor="_Toc447398767" w:history="1">
             <w:r>
               <w:rPr>
                 <w:rStyle w:val="Hyperlink"/>
@@ -793,7 +953,7 @@
                 <w:noProof/>
                 <w:webHidden/>
               </w:rPr>
-              <w:instrText xml:space="preserve"> PAGEREF _Toc447395792 \h </w:instrText>
+              <w:instrText xml:space="preserve"> PAGEREF _Toc447398767 \h </w:instrText>
             </w:r>
             <w:r>
               <w:rPr>
@@ -813,7 +973,7 @@
                 <w:noProof/>
                 <w:webHidden/>
               </w:rPr>
-              <w:t>13</w:t>
+              <w:t>14</w:t>
             </w:r>
             <w:r>
               <w:rPr>
@@ -831,10 +991,11 @@
               <w:tab w:val="right" w:leader="dot" w:pos="9350"/>
             </w:tabs>
             <w:rPr>
+              <w:rFonts w:eastAsiaTheme="minorEastAsia"/>
               <w:noProof/>
             </w:rPr>
           </w:pPr>
-          <w:hyperlink w:anchor="_Toc447395793" w:history="1">
+          <w:hyperlink w:anchor="_Toc447398768" w:history="1">
             <w:r>
               <w:rPr>
                 <w:rStyle w:val="Hyperlink"/>
@@ -861,7 +1022,7 @@
                 <w:noProof/>
                 <w:webHidden/>
               </w:rPr>
-              <w:instrText xml:space="preserve"> PAGEREF _Toc447395793 \h </w:instrText>
+              <w:instrText xml:space="preserve"> PAGEREF _Toc447398768 \h </w:instrText>
             </w:r>
             <w:r>
               <w:rPr>
@@ -881,7 +1042,7 @@
                 <w:noProof/>
                 <w:webHidden/>
               </w:rPr>
-              <w:t>16</w:t>
+              <w:t>17</w:t>
             </w:r>
             <w:r>
               <w:rPr>
@@ -903,7 +1064,7 @@
               <w:noProof/>
             </w:rPr>
           </w:pPr>
-          <w:hyperlink w:anchor="_Toc447395794" w:history="1">
+          <w:hyperlink w:anchor="_Toc447398769" w:history="1">
             <w:r>
               <w:rPr>
                 <w:rStyle w:val="Hyperlink"/>
@@ -930,7 +1091,7 @@
                 <w:noProof/>
                 <w:webHidden/>
               </w:rPr>
-              <w:instrText xml:space="preserve"> PAGEREF _Toc447395794 \h </w:instrText>
+              <w:instrText xml:space="preserve"> PAGEREF _Toc447398769 \h </w:instrText>
             </w:r>
             <w:r>
               <w:rPr>
@@ -950,7 +1111,7 @@
                 <w:noProof/>
                 <w:webHidden/>
               </w:rPr>
-              <w:t>19</w:t>
+              <w:t>30</w:t>
             </w:r>
             <w:r>
               <w:rPr>
@@ -1005,7 +1166,7 @@
       <w:pPr>
         <w:pStyle w:val="Heading1"/>
       </w:pPr>
-      <w:bookmarkStart w:id="2" w:name="_Toc447395787"/>
+      <w:bookmarkStart w:id="2" w:name="_Toc447398762"/>
       <w:r>
         <w:lastRenderedPageBreak/>
         <w:t>II. Methodology</w:t>
@@ -2588,7 +2749,7 @@
                     </pic:cNvPicPr>
                   </pic:nvPicPr>
                   <pic:blipFill>
-                    <a:blip r:embed="rId6" cstate="print">
+                    <a:blip r:embed="rId8" cstate="print">
                       <a:extLst>
                         <a:ext uri="{28A0092B-C50C-407E-A947-70E740481C1C}">
                           <a14:useLocalDpi xmlns:a14="http://schemas.microsoft.com/office/drawing/2010/main" val="0"/>
@@ -2651,7 +2812,7 @@
           <w:noProof/>
         </w:rPr>
       </w:pPr>
-      <w:bookmarkStart w:id="3" w:name="_Toc447395788"/>
+      <w:bookmarkStart w:id="3" w:name="_Toc447398763"/>
       <w:r>
         <w:rPr>
           <w:noProof/>
@@ -2707,7 +2868,7 @@
                     </pic:cNvPicPr>
                   </pic:nvPicPr>
                   <pic:blipFill>
-                    <a:blip r:embed="rId7" cstate="print">
+                    <a:blip r:embed="rId9" cstate="print">
                       <a:extLst>
                         <a:ext uri="{28A0092B-C50C-407E-A947-70E740481C1C}">
                           <a14:useLocalDpi xmlns:a14="http://schemas.microsoft.com/office/drawing/2010/main" val="0"/>
@@ -2805,7 +2966,39 @@
           <w:szCs w:val="24"/>
         </w:rPr>
         <w:tab/>
-        <w:t>An element of this plot that arouses some suspicion the initial value of -1.76, which suggests that an empty program has a cyclomatic complexity which is negative. This is impossible however, as determined by the alternative formula for cyclomatic complexity</w:t>
+        <w:t xml:space="preserve">An element of this plot that arouses some </w:t>
+      </w:r>
+      <w:r>
+        <w:rPr>
+          <w:rFonts w:ascii="Times New Roman" w:hAnsi="Times New Roman" w:cs="Times New Roman"/>
+          <w:sz w:val="24"/>
+          <w:szCs w:val="24"/>
+        </w:rPr>
+        <w:t xml:space="preserve">suspicion </w:t>
+      </w:r>
+      <w:r>
+        <w:rPr>
+          <w:rFonts w:ascii="Times New Roman" w:hAnsi="Times New Roman" w:cs="Times New Roman"/>
+          <w:sz w:val="24"/>
+          <w:szCs w:val="24"/>
+        </w:rPr>
+        <w:t xml:space="preserve">is </w:t>
+      </w:r>
+      <w:r>
+        <w:rPr>
+          <w:rFonts w:ascii="Times New Roman" w:hAnsi="Times New Roman" w:cs="Times New Roman"/>
+          <w:sz w:val="24"/>
+          <w:szCs w:val="24"/>
+        </w:rPr>
+        <w:t>the initial value</w:t>
+      </w:r>
+      <w:r>
+        <w:rPr>
+          <w:rFonts w:ascii="Times New Roman" w:hAnsi="Times New Roman" w:cs="Times New Roman"/>
+          <w:sz w:val="24"/>
+          <w:szCs w:val="24"/>
+        </w:rPr>
+        <w:t xml:space="preserve"> of -1.76, which suggests that an empty program has a cyclomatic complexity which is negative. This is impossible however, as determined by the alternative formula for cyclomatic complexity</w:t>
       </w:r>
       <w:r>
         <w:rPr>
@@ -2917,7 +3110,7 @@
           <w:szCs w:val="24"/>
         </w:rPr>
         <w:tab/>
-        <w:t xml:space="preserve">From this, it’s possible to determine that an empty program with no edges, nodes, or connected components should have a cyclomatic complexity V = 1. This could be caused by the presence of the matrix inversion program, which has a high proportion of conditional bodies, and </w:t>
+        <w:t>From this, it’s possible to determine that an empty program with no edges, nodes, or connected components should have a cyclomatic complexity V = 1. This could be caused by the presence of the matrix inversion program</w:t>
       </w:r>
       <w:r>
         <w:rPr>
@@ -2925,147 +3118,141 @@
           <w:sz w:val="24"/>
           <w:szCs w:val="24"/>
         </w:rPr>
-        <w:lastRenderedPageBreak/>
-        <w:t>has a large LLOC. This, combined with the comparatively tight clustering of the other data points, could cause the intercept to be thrown off. The inclusion of additional source code files with larger LLOC counts would help attenuate this type of error.</w:t>
-      </w:r>
-    </w:p>
-    <w:p>
-      <w:pPr>
+        <w:t xml:space="preserve"> data point</w:t>
+      </w:r>
+      <w:r>
         <w:rPr>
           <w:rFonts w:ascii="Times New Roman" w:hAnsi="Times New Roman" w:cs="Times New Roman"/>
           <w:sz w:val="24"/>
           <w:szCs w:val="24"/>
         </w:rPr>
-      </w:pPr>
+        <w:t xml:space="preserve">, which has a high proportion of conditional </w:t>
+      </w:r>
       <w:r>
         <w:rPr>
           <w:rFonts w:ascii="Times New Roman" w:hAnsi="Times New Roman" w:cs="Times New Roman"/>
           <w:sz w:val="24"/>
           <w:szCs w:val="24"/>
         </w:rPr>
-        <w:tab/>
-        <w:t xml:space="preserve">It does seem that a linear model could be fit to the LLOC/V data, from which it follows that V must be directly dependent on LLOC. This is by no means a rule, as the type of program also makes </w:t>
-      </w:r>
-      <w:r>
+        <w:lastRenderedPageBreak/>
+        <w:t>bodies, and has a large LLOC. This, combined with the comparatively tight clustering of the other data points, could cause the intercept to be thrown off. The inclusion of additional source code files with larger LLOC counts would help attenuate this type of error.</w:t>
+      </w:r>
+    </w:p>
+    <w:p>
+      <w:pPr>
         <w:rPr>
           <w:rFonts w:ascii="Times New Roman" w:hAnsi="Times New Roman" w:cs="Times New Roman"/>
           <w:sz w:val="24"/>
           <w:szCs w:val="24"/>
         </w:rPr>
-        <w:br w:type="page"/>
-      </w:r>
-    </w:p>
-    <w:p>
-      <w:pPr>
-        <w:pStyle w:val="Heading1"/>
-      </w:pPr>
-      <w:bookmarkStart w:id="4" w:name="_Toc447395789"/>
-      <w:r>
-        <w:lastRenderedPageBreak/>
-        <w:t>Appendix – Data</w:t>
-      </w:r>
-      <w:bookmarkEnd w:id="4"/>
-    </w:p>
-    <w:p>
-      <w:pPr>
+      </w:pPr>
+      <w:r>
         <w:rPr>
           <w:rFonts w:ascii="Times New Roman" w:hAnsi="Times New Roman" w:cs="Times New Roman"/>
           <w:sz w:val="24"/>
           <w:szCs w:val="24"/>
         </w:rPr>
-      </w:pPr>
+        <w:tab/>
+      </w:r>
       <w:r>
         <w:rPr>
           <w:rFonts w:ascii="Times New Roman" w:hAnsi="Times New Roman" w:cs="Times New Roman"/>
           <w:sz w:val="24"/>
           <w:szCs w:val="24"/>
         </w:rPr>
-        <w:t>Outfile.txt</w:t>
-      </w:r>
-    </w:p>
-    <w:p>
-      <w:pPr>
-        <w:rPr>
-          <w:rFonts w:ascii="Courier New" w:hAnsi="Courier New" w:cs="Courier New"/>
+        <w:t>The</w:t>
+      </w:r>
+      <w:r>
+        <w:rPr>
+          <w:rFonts w:ascii="Times New Roman" w:hAnsi="Times New Roman" w:cs="Times New Roman"/>
           <w:sz w:val="24"/>
           <w:szCs w:val="24"/>
         </w:rPr>
-      </w:pPr>
-      <w:r>
-        <w:rPr>
-          <w:rFonts w:ascii="Courier New" w:hAnsi="Courier New" w:cs="Courier New"/>
+        <w:t xml:space="preserve"> linear model </w:t>
+      </w:r>
+      <w:r>
+        <w:rPr>
+          <w:rFonts w:ascii="Times New Roman" w:hAnsi="Times New Roman" w:cs="Times New Roman"/>
           <w:sz w:val="24"/>
           <w:szCs w:val="24"/>
         </w:rPr>
-        <w:t>1,0,9,3,3,0,34,0,0,0,0,55,51,7</w:t>
-      </w:r>
-    </w:p>
-    <w:p>
-      <w:pPr>
-        <w:rPr>
-          <w:rFonts w:ascii="Courier New" w:hAnsi="Courier New" w:cs="Courier New"/>
+        <w:t xml:space="preserve">does describe the general behavior of the </w:t>
+      </w:r>
+      <w:r>
+        <w:rPr>
+          <w:rFonts w:ascii="Times New Roman" w:hAnsi="Times New Roman" w:cs="Times New Roman"/>
           <w:sz w:val="24"/>
           <w:szCs w:val="24"/>
         </w:rPr>
-      </w:pPr>
-      <w:r>
-        <w:rPr>
-          <w:rFonts w:ascii="Courier New" w:hAnsi="Courier New" w:cs="Courier New"/>
+        <w:t xml:space="preserve">LLOC/V data, from which it follows that V must be </w:t>
+      </w:r>
+      <w:r>
+        <w:rPr>
+          <w:rFonts w:ascii="Times New Roman" w:hAnsi="Times New Roman" w:cs="Times New Roman"/>
           <w:sz w:val="24"/>
           <w:szCs w:val="24"/>
         </w:rPr>
-        <w:t>2,0,17,2,0,0,24,0,0,2,0,42,45,5</w:t>
-      </w:r>
-    </w:p>
-    <w:p>
-      <w:pPr>
-        <w:rPr>
-          <w:rFonts w:ascii="Courier New" w:hAnsi="Courier New" w:cs="Courier New"/>
+        <w:t>at least somewhat</w:t>
+      </w:r>
+      <w:r>
+        <w:rPr>
+          <w:rFonts w:ascii="Times New Roman" w:hAnsi="Times New Roman" w:cs="Times New Roman"/>
           <w:sz w:val="24"/>
           <w:szCs w:val="24"/>
         </w:rPr>
-      </w:pPr>
-      <w:r>
-        <w:rPr>
-          <w:rFonts w:ascii="Courier New" w:hAnsi="Courier New" w:cs="Courier New"/>
+        <w:t xml:space="preserve"> dependent on LLOC. This is by no means a rule, as the type of program also makes </w:t>
+      </w:r>
+      <w:r>
+        <w:rPr>
+          <w:rFonts w:ascii="Times New Roman" w:hAnsi="Times New Roman" w:cs="Times New Roman"/>
           <w:sz w:val="24"/>
           <w:szCs w:val="24"/>
         </w:rPr>
-        <w:t>3,4,13,7,5,0,37,0,0,0,0,60,67,13</w:t>
-      </w:r>
-    </w:p>
-    <w:p>
-      <w:pPr>
-        <w:rPr>
-          <w:rFonts w:ascii="Courier New" w:hAnsi="Courier New" w:cs="Courier New"/>
+        <w:t>a significant difference to the complexity of the code. By nature, cyclomatic complexity will tend to increase with the logical size of the program, but the V value will tend to fall into an envelope, rather than on a line, due to the diverse structures of software architecture.</w:t>
+      </w:r>
+      <w:r>
+        <w:rPr>
+          <w:rFonts w:ascii="Times New Roman" w:hAnsi="Times New Roman" w:cs="Times New Roman"/>
           <w:sz w:val="24"/>
           <w:szCs w:val="24"/>
         </w:rPr>
-      </w:pPr>
-      <w:r>
-        <w:rPr>
-          <w:rFonts w:ascii="Courier New" w:hAnsi="Courier New" w:cs="Courier New"/>
+        <w:t xml:space="preserve"> Module size drives LLOC, which in turn drives up cyclomatic complexity. This suggests that the best strategy to controlling V is to generally limit module size to some hard maximum. This makes sense, as larger modules become convoluted and hard to understand. This is embodied in the approach of loose coupling, where code is separated into interconnected modular components.</w:t>
+      </w:r>
+      <w:r>
+        <w:rPr>
+          <w:rFonts w:ascii="Times New Roman" w:hAnsi="Times New Roman" w:cs="Times New Roman"/>
           <w:sz w:val="24"/>
           <w:szCs w:val="24"/>
         </w:rPr>
-        <w:t>4,0,4,0,2,2,51,1,10,0,0,76,63,15</w:t>
-      </w:r>
-    </w:p>
-    <w:p>
-      <w:pPr>
-        <w:rPr>
-          <w:rFonts w:ascii="Courier New" w:hAnsi="Courier New" w:cs="Courier New"/>
+        <w:br w:type="page"/>
+      </w:r>
+    </w:p>
+    <w:p>
+      <w:pPr>
+        <w:pStyle w:val="Heading1"/>
+      </w:pPr>
+      <w:bookmarkStart w:id="4" w:name="_Toc447398764"/>
+      <w:r>
+        <w:lastRenderedPageBreak/>
+        <w:t>Appendix – Data</w:t>
+      </w:r>
+      <w:bookmarkEnd w:id="4"/>
+    </w:p>
+    <w:p>
+      <w:pPr>
+        <w:rPr>
+          <w:rFonts w:ascii="Times New Roman" w:hAnsi="Times New Roman" w:cs="Times New Roman"/>
           <w:sz w:val="24"/>
           <w:szCs w:val="24"/>
         </w:rPr>
       </w:pPr>
       <w:r>
         <w:rPr>
-          <w:rFonts w:ascii="Courier New" w:hAnsi="Courier New" w:cs="Courier New"/>
+          <w:rFonts w:ascii="Times New Roman" w:hAnsi="Times New Roman" w:cs="Times New Roman"/>
           <w:sz w:val="24"/>
           <w:szCs w:val="24"/>
         </w:rPr>
-        <w:t>5,0,13,5,3,1,47,0,0,0,0,95,72,10</w:t>
+        <w:t>Outfile.txt</w:t>
       </w:r>
     </w:p>
     <w:p>
@@ -3082,7 +3269,7 @@
           <w:sz w:val="24"/>
           <w:szCs w:val="24"/>
         </w:rPr>
-        <w:t>8,10,16,8,16,0,89,0,0,0,0,98,140,25</w:t>
+        <w:t>1,0,9,3,3,0,34,0,0,0,0,55,51,7</w:t>
       </w:r>
     </w:p>
     <w:p>
@@ -3099,7 +3286,7 @@
           <w:sz w:val="24"/>
           <w:szCs w:val="24"/>
         </w:rPr>
-        <w:t>6,1,14,1,8,0,48,0,0,0,0,53,73,10</w:t>
+        <w:t>2,0,17,2,0,0,24,0,0,2,0,42,45,5</w:t>
       </w:r>
     </w:p>
     <w:p>
@@ -3116,6 +3303,91 @@
           <w:sz w:val="24"/>
           <w:szCs w:val="24"/>
         </w:rPr>
+        <w:t>3,4,13,7,5,0,37,0,0,0,0,60,67,13</w:t>
+      </w:r>
+    </w:p>
+    <w:p>
+      <w:pPr>
+        <w:rPr>
+          <w:rFonts w:ascii="Courier New" w:hAnsi="Courier New" w:cs="Courier New"/>
+          <w:sz w:val="24"/>
+          <w:szCs w:val="24"/>
+        </w:rPr>
+      </w:pPr>
+      <w:r>
+        <w:rPr>
+          <w:rFonts w:ascii="Courier New" w:hAnsi="Courier New" w:cs="Courier New"/>
+          <w:sz w:val="24"/>
+          <w:szCs w:val="24"/>
+        </w:rPr>
+        <w:t>4,0,4,0,2,2,51,1,10,0,0,76,63,15</w:t>
+      </w:r>
+    </w:p>
+    <w:p>
+      <w:pPr>
+        <w:rPr>
+          <w:rFonts w:ascii="Courier New" w:hAnsi="Courier New" w:cs="Courier New"/>
+          <w:sz w:val="24"/>
+          <w:szCs w:val="24"/>
+        </w:rPr>
+      </w:pPr>
+      <w:r>
+        <w:rPr>
+          <w:rFonts w:ascii="Courier New" w:hAnsi="Courier New" w:cs="Courier New"/>
+          <w:sz w:val="24"/>
+          <w:szCs w:val="24"/>
+        </w:rPr>
+        <w:t>5,0,13,5,3,1,47,0,0,0,0,95,72,10</w:t>
+      </w:r>
+    </w:p>
+    <w:p>
+      <w:pPr>
+        <w:rPr>
+          <w:rFonts w:ascii="Courier New" w:hAnsi="Courier New" w:cs="Courier New"/>
+          <w:sz w:val="24"/>
+          <w:szCs w:val="24"/>
+        </w:rPr>
+      </w:pPr>
+      <w:r>
+        <w:rPr>
+          <w:rFonts w:ascii="Courier New" w:hAnsi="Courier New" w:cs="Courier New"/>
+          <w:sz w:val="24"/>
+          <w:szCs w:val="24"/>
+        </w:rPr>
+        <w:t>8,10,16,8,16,0,89,0,0,0,0,98,140,25</w:t>
+      </w:r>
+    </w:p>
+    <w:p>
+      <w:pPr>
+        <w:rPr>
+          <w:rFonts w:ascii="Courier New" w:hAnsi="Courier New" w:cs="Courier New"/>
+          <w:sz w:val="24"/>
+          <w:szCs w:val="24"/>
+        </w:rPr>
+      </w:pPr>
+      <w:r>
+        <w:rPr>
+          <w:rFonts w:ascii="Courier New" w:hAnsi="Courier New" w:cs="Courier New"/>
+          <w:sz w:val="24"/>
+          <w:szCs w:val="24"/>
+        </w:rPr>
+        <w:t>6,1,14,1,8,0,48,0,0,0,0,53,73,10</w:t>
+      </w:r>
+    </w:p>
+    <w:p>
+      <w:pPr>
+        <w:rPr>
+          <w:rFonts w:ascii="Courier New" w:hAnsi="Courier New" w:cs="Courier New"/>
+          <w:sz w:val="24"/>
+          <w:szCs w:val="24"/>
+        </w:rPr>
+      </w:pPr>
+      <w:r>
+        <w:rPr>
+          <w:rFonts w:ascii="Courier New" w:hAnsi="Courier New" w:cs="Courier New"/>
+          <w:sz w:val="24"/>
+          <w:szCs w:val="24"/>
+        </w:rPr>
         <w:t>7,2,7,3,1,3,31,0,0,0,0,51,48,8</w:t>
       </w:r>
     </w:p>
@@ -3158,7 +3430,7 @@
       <w:pPr>
         <w:pStyle w:val="Heading1"/>
       </w:pPr>
-      <w:bookmarkStart w:id="5" w:name="_Toc447395790"/>
+      <w:bookmarkStart w:id="5" w:name="_Toc447398765"/>
       <w:r>
         <w:lastRenderedPageBreak/>
         <w:t>Appendix – Code</w:t>
@@ -3169,7 +3441,7 @@
       <w:pPr>
         <w:pStyle w:val="Heading2"/>
       </w:pPr>
-      <w:bookmarkStart w:id="6" w:name="_Toc447395791"/>
+      <w:bookmarkStart w:id="6" w:name="_Toc447398766"/>
       <w:r>
         <w:t>Python Scripts</w:t>
       </w:r>
@@ -11582,7 +11854,7 @@
       <w:pPr>
         <w:pStyle w:val="Heading2"/>
       </w:pPr>
-      <w:bookmarkStart w:id="7" w:name="_Toc447395792"/>
+      <w:bookmarkStart w:id="7" w:name="_Toc447398767"/>
       <w:r>
         <w:lastRenderedPageBreak/>
         <w:t>MatLab Scripts</w:t>
@@ -12102,7 +12374,13 @@
         <w:spacing w:after="0" w:line="240" w:lineRule="auto"/>
       </w:pPr>
       <w:r>
-        <w:t>DataSet.m – a class with constructor to store python output</w:t>
+        <w:rPr>
+          <w:b/>
+        </w:rPr>
+        <w:t>DataSet.m</w:t>
+      </w:r>
+      <w:r>
+        <w:t xml:space="preserve"> – a class with constructor to store python output</w:t>
       </w:r>
     </w:p>
     <w:p>
@@ -13879,7 +14157,7 @@
       <w:pPr>
         <w:pStyle w:val="Heading2"/>
       </w:pPr>
-      <w:bookmarkStart w:id="8" w:name="_Toc447395793"/>
+      <w:bookmarkStart w:id="8" w:name="_Toc447398768"/>
       <w:r>
         <w:lastRenderedPageBreak/>
         <w:t>Analyzed C++ Files</w:t>
@@ -27427,7 +27705,7 @@
       <w:pPr>
         <w:pStyle w:val="Heading1"/>
       </w:pPr>
-      <w:bookmarkStart w:id="9" w:name="_Toc447395794"/>
+      <w:bookmarkStart w:id="9" w:name="_Toc447398769"/>
       <w:r>
         <w:lastRenderedPageBreak/>
         <w:t>Citations</w:t>
@@ -27443,12 +27721,16 @@
         </w:numPr>
       </w:pPr>
       <w:r>
-        <w:t>McCabe, Thomas J. – A Complexity Measure – IEEE Transactions 1976</w:t>
+        <w:t>McCabe</w:t>
       </w:r>
       <w:bookmarkStart w:id="10" w:name="_GoBack"/>
       <w:bookmarkEnd w:id="10"/>
+      <w:r>
+        <w:t>, Thomas J. – A Complexity Measure – IEEE Transactions 1976</w:t>
+      </w:r>
     </w:p>
     <w:sectPr>
+      <w:headerReference w:type="default" r:id="rId10"/>
       <w:pgSz w:w="12240" w:h="15840"/>
       <w:pgMar w:top="1440" w:right="1440" w:bottom="1440" w:left="1440" w:header="720" w:footer="720" w:gutter="0"/>
       <w:cols w:space="720"/>
@@ -27456,6 +27738,112 @@
     </w:sectPr>
   </w:body>
 </w:document>
+</file>
+
+<file path=word/endnotes.xml><?xml version="1.0" encoding="utf-8"?>
+<w:endnotes xmlns:wpc="http://schemas.microsoft.com/office/word/2010/wordprocessingCanvas" xmlns:mc="http://schemas.openxmlformats.org/markup-compatibility/2006" xmlns:o="urn:schemas-microsoft-com:office:office" xmlns:r="http://schemas.openxmlformats.org/officeDocument/2006/relationships" xmlns:m="http://schemas.openxmlformats.org/officeDocument/2006/math" xmlns:v="urn:schemas-microsoft-com:vml" xmlns:wp14="http://schemas.microsoft.com/office/word/2010/wordprocessingDrawing" xmlns:wp="http://schemas.openxmlformats.org/drawingml/2006/wordprocessingDrawing" xmlns:w10="urn:schemas-microsoft-com:office:word" xmlns:w="http://schemas.openxmlformats.org/wordprocessingml/2006/main" xmlns:w14="http://schemas.microsoft.com/office/word/2010/wordml" xmlns:w15="http://schemas.microsoft.com/office/word/2012/wordml" xmlns:wpg="http://schemas.microsoft.com/office/word/2010/wordprocessingGroup" xmlns:wpi="http://schemas.microsoft.com/office/word/2010/wordprocessingInk" xmlns:wne="http://schemas.microsoft.com/office/word/2006/wordml" xmlns:wps="http://schemas.microsoft.com/office/word/2010/wordprocessingShape" mc:Ignorable="w14 w15 wp14">
+  <w:endnote w:type="separator" w:id="-1">
+    <w:p>
+      <w:pPr>
+        <w:spacing w:after="0" w:line="240" w:lineRule="auto"/>
+      </w:pPr>
+      <w:r>
+        <w:separator/>
+      </w:r>
+    </w:p>
+  </w:endnote>
+  <w:endnote w:type="continuationSeparator" w:id="0">
+    <w:p>
+      <w:pPr>
+        <w:spacing w:after="0" w:line="240" w:lineRule="auto"/>
+      </w:pPr>
+      <w:r>
+        <w:continuationSeparator/>
+      </w:r>
+    </w:p>
+  </w:endnote>
+</w:endnotes>
+</file>
+
+<file path=word/footnotes.xml><?xml version="1.0" encoding="utf-8"?>
+<w:footnotes xmlns:wpc="http://schemas.microsoft.com/office/word/2010/wordprocessingCanvas" xmlns:mc="http://schemas.openxmlformats.org/markup-compatibility/2006" xmlns:o="urn:schemas-microsoft-com:office:office" xmlns:r="http://schemas.openxmlformats.org/officeDocument/2006/relationships" xmlns:m="http://schemas.openxmlformats.org/officeDocument/2006/math" xmlns:v="urn:schemas-microsoft-com:vml" xmlns:wp14="http://schemas.microsoft.com/office/word/2010/wordprocessingDrawing" xmlns:wp="http://schemas.openxmlformats.org/drawingml/2006/wordprocessingDrawing" xmlns:w10="urn:schemas-microsoft-com:office:word" xmlns:w="http://schemas.openxmlformats.org/wordprocessingml/2006/main" xmlns:w14="http://schemas.microsoft.com/office/word/2010/wordml" xmlns:w15="http://schemas.microsoft.com/office/word/2012/wordml" xmlns:wpg="http://schemas.microsoft.com/office/word/2010/wordprocessingGroup" xmlns:wpi="http://schemas.microsoft.com/office/word/2010/wordprocessingInk" xmlns:wne="http://schemas.microsoft.com/office/word/2006/wordml" xmlns:wps="http://schemas.microsoft.com/office/word/2010/wordprocessingShape" mc:Ignorable="w14 w15 wp14">
+  <w:footnote w:type="separator" w:id="-1">
+    <w:p>
+      <w:pPr>
+        <w:spacing w:after="0" w:line="240" w:lineRule="auto"/>
+      </w:pPr>
+      <w:r>
+        <w:separator/>
+      </w:r>
+    </w:p>
+  </w:footnote>
+  <w:footnote w:type="continuationSeparator" w:id="0">
+    <w:p>
+      <w:pPr>
+        <w:spacing w:after="0" w:line="240" w:lineRule="auto"/>
+      </w:pPr>
+      <w:r>
+        <w:continuationSeparator/>
+      </w:r>
+    </w:p>
+  </w:footnote>
+</w:footnotes>
+</file>
+
+<file path=word/header1.xml><?xml version="1.0" encoding="utf-8"?>
+<w:hdr xmlns:wpc="http://schemas.microsoft.com/office/word/2010/wordprocessingCanvas" xmlns:mc="http://schemas.openxmlformats.org/markup-compatibility/2006" xmlns:o="urn:schemas-microsoft-com:office:office" xmlns:r="http://schemas.openxmlformats.org/officeDocument/2006/relationships" xmlns:m="http://schemas.openxmlformats.org/officeDocument/2006/math" xmlns:v="urn:schemas-microsoft-com:vml" xmlns:wp14="http://schemas.microsoft.com/office/word/2010/wordprocessingDrawing" xmlns:wp="http://schemas.openxmlformats.org/drawingml/2006/wordprocessingDrawing" xmlns:w10="urn:schemas-microsoft-com:office:word" xmlns:w="http://schemas.openxmlformats.org/wordprocessingml/2006/main" xmlns:w14="http://schemas.microsoft.com/office/word/2010/wordml" xmlns:w15="http://schemas.microsoft.com/office/word/2012/wordml" xmlns:wpg="http://schemas.microsoft.com/office/word/2010/wordprocessingGroup" xmlns:wpi="http://schemas.microsoft.com/office/word/2010/wordprocessingInk" xmlns:wne="http://schemas.microsoft.com/office/word/2006/wordml" xmlns:wps="http://schemas.microsoft.com/office/word/2010/wordprocessingShape" mc:Ignorable="w14 w15 wp14">
+  <w:p>
+    <w:pPr>
+      <w:pStyle w:val="Header"/>
+      <w:jc w:val="right"/>
+    </w:pPr>
+    <w:r>
+      <w:t xml:space="preserve">Gluss </w:t>
+    </w:r>
+    <w:sdt>
+      <w:sdtPr>
+        <w:id w:val="1961764384"/>
+        <w:docPartObj>
+          <w:docPartGallery w:val="Page Numbers (Top of Page)"/>
+          <w:docPartUnique/>
+        </w:docPartObj>
+      </w:sdtPr>
+      <w:sdtEndPr>
+        <w:rPr>
+          <w:noProof/>
+        </w:rPr>
+      </w:sdtEndPr>
+      <w:sdtContent>
+        <w:r>
+          <w:fldChar w:fldCharType="begin"/>
+        </w:r>
+        <w:r>
+          <w:instrText xml:space="preserve"> PAGE   \* MERGEFORMAT </w:instrText>
+        </w:r>
+        <w:r>
+          <w:fldChar w:fldCharType="separate"/>
+        </w:r>
+        <w:r>
+          <w:rPr>
+            <w:noProof/>
+          </w:rPr>
+          <w:t>29</w:t>
+        </w:r>
+        <w:r>
+          <w:rPr>
+            <w:noProof/>
+          </w:rPr>
+          <w:fldChar w:fldCharType="end"/>
+        </w:r>
+      </w:sdtContent>
+    </w:sdt>
+  </w:p>
+  <w:p>
+    <w:pPr>
+      <w:pStyle w:val="Header"/>
+    </w:pPr>
+  </w:p>
+</w:hdr>
 </file>
 
 <file path=word/numbering.xml><?xml version="1.0" encoding="utf-8"?>
@@ -28140,6 +28528,50 @@
       <w:szCs w:val="16"/>
     </w:rPr>
   </w:style>
+  <w:style w:type="paragraph" w:styleId="Header">
+    <w:name w:val="header"/>
+    <w:basedOn w:val="Normal"/>
+    <w:link w:val="HeaderChar"/>
+    <w:uiPriority w:val="99"/>
+    <w:unhideWhenUsed/>
+    <w:rsid w:val="00D1605B"/>
+    <w:pPr>
+      <w:tabs>
+        <w:tab w:val="center" w:pos="4680"/>
+        <w:tab w:val="right" w:pos="9360"/>
+      </w:tabs>
+      <w:spacing w:after="0" w:line="240" w:lineRule="auto"/>
+    </w:pPr>
+  </w:style>
+  <w:style w:type="character" w:customStyle="1" w:styleId="HeaderChar">
+    <w:name w:val="Header Char"/>
+    <w:basedOn w:val="DefaultParagraphFont"/>
+    <w:link w:val="Header"/>
+    <w:uiPriority w:val="99"/>
+    <w:rsid w:val="00D1605B"/>
+  </w:style>
+  <w:style w:type="paragraph" w:styleId="Footer">
+    <w:name w:val="footer"/>
+    <w:basedOn w:val="Normal"/>
+    <w:link w:val="FooterChar"/>
+    <w:uiPriority w:val="99"/>
+    <w:unhideWhenUsed/>
+    <w:rsid w:val="00D1605B"/>
+    <w:pPr>
+      <w:tabs>
+        <w:tab w:val="center" w:pos="4680"/>
+        <w:tab w:val="right" w:pos="9360"/>
+      </w:tabs>
+      <w:spacing w:after="0" w:line="240" w:lineRule="auto"/>
+    </w:pPr>
+  </w:style>
+  <w:style w:type="character" w:customStyle="1" w:styleId="FooterChar">
+    <w:name w:val="Footer Char"/>
+    <w:basedOn w:val="DefaultParagraphFont"/>
+    <w:link w:val="Footer"/>
+    <w:uiPriority w:val="99"/>
+    <w:rsid w:val="00D1605B"/>
+  </w:style>
 </w:styles>
 </file>
 
@@ -28202,8 +28634,8 @@
   </w:compat>
   <w:rsids>
     <w:rsidRoot w:val="008329E9"/>
+    <w:rsid w:val="00690F3C"/>
     <w:rsid w:val="008329E9"/>
-    <w:rsid w:val="00D200F9"/>
   </w:rsids>
   <m:mathPr>
     <m:mathFont m:val="Cambria Math"/>
@@ -28933,7 +29365,7 @@
 </file>
 
 <file path=customXml/itemProps1.xml><?xml version="1.0" encoding="utf-8"?>
-<ds:datastoreItem xmlns:ds="http://schemas.openxmlformats.org/officeDocument/2006/customXml" ds:itemID="{83E9F1FA-2487-427F-893F-407E104298FC}">
+<ds:datastoreItem xmlns:ds="http://schemas.openxmlformats.org/officeDocument/2006/customXml" ds:itemID="{12E3A08D-95B6-43C0-846D-EF6B4001D3B9}">
   <ds:schemaRefs>
     <ds:schemaRef ds:uri="http://schemas.openxmlformats.org/officeDocument/2006/bibliography"/>
   </ds:schemaRefs>

</xml_diff>